<commit_message>
Opdatering af Domæne model diagram og tekst, så de stemmer overens, efter Review
</commit_message>
<xml_diff>
--- a/Systemarkitektur/Domæne model.docx
+++ b/Systemarkitektur/Domæne model.docx
@@ -9,15 +9,13 @@
       <w:r>
         <w:t>Domæne model</w:t>
       </w:r>
-      <w:bookmarkStart w:id="0" w:name="_GoBack"/>
-      <w:bookmarkEnd w:id="0"/>
     </w:p>
     <w:p>
       <w:pPr>
         <w:keepNext/>
       </w:pPr>
       <w:r>
-        <w:object w:dxaOrig="14206" w:dyaOrig="5716">
+        <w:object w:dxaOrig="14206" w:dyaOrig="5715">
           <v:shapetype id="_x0000_t75" coordsize="21600,21600" o:spt="75" o:preferrelative="t" path="m@4@5l@4@11@9@11@9@5xe" filled="f" stroked="f">
             <v:stroke joinstyle="miter"/>
             <v:formulas>
@@ -37,30 +35,46 @@
             <v:path o:extrusionok="f" gradientshapeok="t" o:connecttype="rect"/>
             <o:lock v:ext="edit" aspectratio="t"/>
           </v:shapetype>
-          <v:shape id="_x0000_i1025" type="#_x0000_t75" style="width:481.55pt;height:193.55pt" o:ole="">
-            <v:imagedata r:id="rId4" o:title=""/>
+          <v:shape id="_x0000_i1025" type="#_x0000_t75" style="width:481.45pt;height:193.9pt" o:ole="">
+            <v:imagedata r:id="rId5" o:title=""/>
           </v:shape>
-          <o:OLEObject Type="Embed" ProgID="Visio.Drawing.15" ShapeID="_x0000_i1025" DrawAspect="Content" ObjectID="_1518165269" r:id="rId5"/>
+          <o:OLEObject Type="Embed" ProgID="Visio.Drawing.15" ShapeID="_x0000_i1025" DrawAspect="Content" ObjectID="_1518354195" r:id="rId6"/>
         </w:object>
       </w:r>
     </w:p>
     <w:p>
       <w:pPr>
         <w:pStyle w:val="Caption"/>
-        <w:jc w:val="center"/>
       </w:pPr>
-      <w:bookmarkStart w:id="1" w:name="_Ref443581615"/>
+      <w:bookmarkStart w:id="0" w:name="_Ref444611581"/>
       <w:r>
         <w:t xml:space="preserve">Figur </w:t>
       </w:r>
+      <w:fldSimple w:instr=" SEQ Figur \* ARABIC ">
+        <w:r>
+          <w:rPr>
+            <w:noProof/>
+          </w:rPr>
+          <w:t>1</w:t>
+        </w:r>
+      </w:fldSimple>
+      <w:bookmarkEnd w:id="0"/>
+      <w:r>
+        <w:t>: Domæne model af Pristjek220</w:t>
+      </w:r>
+    </w:p>
+    <w:p>
       <w:r>
         <w:fldChar w:fldCharType="begin"/>
       </w:r>
       <w:r>
-        <w:instrText xml:space="preserve"> SEQ Figur \* ARABIC </w:instrText>
+        <w:instrText xml:space="preserve"> REF _Ref444611581 \h </w:instrText>
       </w:r>
       <w:r>
         <w:fldChar w:fldCharType="separate"/>
+      </w:r>
+      <w:r>
+        <w:t xml:space="preserve">Figur </w:t>
       </w:r>
       <w:r>
         <w:rPr>
@@ -69,43 +83,23 @@
         <w:t>1</w:t>
       </w:r>
       <w:r>
-        <w:rPr>
-          <w:noProof/>
-        </w:rPr>
         <w:fldChar w:fldCharType="end"/>
       </w:r>
+      <w:r>
+        <w:t xml:space="preserve"> </w:t>
+      </w:r>
+      <w:r>
+        <w:t>viser</w:t>
+      </w:r>
+      <w:r>
+        <w:t xml:space="preserve"> en domæne model over PrisTjek220, hvor der kan ses hvordan de forskellige blokke interagere med hinanden. Modellen indeholde to forskellige databaser, en Log-in database som indeholder, administrator og forretningsmanager logins. Derudover indeholder den også en varedatabase, som indeholder de forskellige vare, hvor man kan købe dem og hvad deres pris er. Forbrugeren kan lave en indkøbsliste, og </w:t>
+      </w:r>
+      <w:r>
+        <w:t>ved hjælp af indkøbslisteindstillinger, beslutte forskellige kriterier som den generede detaljeret indkøbsliste skal overholde, som fx antal af butikker der må handles i. Den detaljeret indkøbsliste genereres så ud fra indkøbslisten ved at tjekke efter hvor varerne kan fås billigst i database samtidig med at indstillingerne overholdes.</w:t>
+      </w:r>
+      <w:bookmarkStart w:id="1" w:name="_GoBack"/>
       <w:bookmarkEnd w:id="1"/>
-      <w:r>
-        <w:t>: Domæne model af Pristjek220</w:t>
-      </w:r>
     </w:p>
-    <w:p>
-      <w:r>
-        <w:fldChar w:fldCharType="begin"/>
-      </w:r>
-      <w:r>
-        <w:instrText xml:space="preserve"> REF _Ref443581615 \h </w:instrText>
-      </w:r>
-      <w:r>
-        <w:fldChar w:fldCharType="separate"/>
-      </w:r>
-      <w:r>
-        <w:t xml:space="preserve">Figur </w:t>
-      </w:r>
-      <w:r>
-        <w:rPr>
-          <w:noProof/>
-        </w:rPr>
-        <w:t>1</w:t>
-      </w:r>
-      <w:r>
-        <w:fldChar w:fldCharType="end"/>
-      </w:r>
-      <w:r>
-        <w:t xml:space="preserve"> viser hvordan de forskellige aktører arbejder sammen med systemet. Diagrammet viser hvad de forskellige dele af systemets forhold er til hinanden. Modellen viser de forskellige aktører, som interagerer med systemet; En bruger, en forretningsmanager og en administrator. Brugeren er den almindelige bruger af produktet, som anvender produktet i sin hverdag. Forretningsmanageren er en bruger der kan justerer priserne for varer i en bestemt forretning. Administratoren er ansvarlig for at servicerer databaserne.</w:t>
-      </w:r>
-    </w:p>
-    <w:p/>
     <w:sectPr>
       <w:pgSz w:w="11906" w:h="16838"/>
       <w:pgMar w:top="1701" w:right="1134" w:bottom="1701" w:left="1134" w:header="708" w:footer="708" w:gutter="0"/>
@@ -853,4 +847,16 @@
     </a:ext>
   </a:extLst>
 </a:theme>
+</file>
+
+<file path=customXml/item1.xml><?xml version="1.0" encoding="utf-8"?>
+<b:Sources xmlns:b="http://schemas.openxmlformats.org/officeDocument/2006/bibliography" xmlns="http://schemas.openxmlformats.org/officeDocument/2006/bibliography" SelectedStyle="\APASixthEditionOfficeOnline.xsl" StyleName="APA" Version="6"/>
+</file>
+
+<file path=customXml/itemProps1.xml><?xml version="1.0" encoding="utf-8"?>
+<ds:datastoreItem xmlns:ds="http://schemas.openxmlformats.org/officeDocument/2006/customXml" ds:itemID="{B6E103A9-8FEA-4F98-A4A8-B0197E7CB3E1}">
+  <ds:schemaRefs>
+    <ds:schemaRef ds:uri="http://schemas.openxmlformats.org/officeDocument/2006/bibliography"/>
+  </ds:schemaRefs>
+</ds:datastoreItem>
 </file>
</xml_diff>